<commit_message>
Updated release notes and upgrade instructions
</commit_message>
<xml_diff>
--- a/doc/development/Upgrade HPC 1.5x to 1.6.0.docx
+++ b/doc/development/Upgrade HPC 1.5x to 1.6.0.docx
@@ -52,91 +52,53 @@
         <w:ind w:left="720"/>
       </w:pPr>
       <w:r>
-        <w:t xml:space="preserve">DEV: </w:t>
-      </w:r>
-      <w:proofErr w:type="spellStart"/>
-      <w:r>
-        <w:t>ncif-hpcdm-svc</w:t>
-      </w:r>
-      <w:proofErr w:type="spellEnd"/>
-    </w:p>
-    <w:p>
-      <w:pPr>
-        <w:ind w:left="720"/>
-      </w:pPr>
-      <w:r>
-        <w:t xml:space="preserve">UAT: </w:t>
-      </w:r>
-      <w:proofErr w:type="spellStart"/>
-      <w:r>
-        <w:t>ncif-hpcdm-svc</w:t>
-      </w:r>
-      <w:proofErr w:type="spellEnd"/>
-    </w:p>
-    <w:p>
-      <w:pPr>
-        <w:ind w:left="720"/>
-      </w:pPr>
-      <w:r>
-        <w:t xml:space="preserve">Production: </w:t>
-      </w:r>
-      <w:proofErr w:type="spellStart"/>
-      <w:r>
-        <w:t>ncifhpcdmsvcp</w:t>
-      </w:r>
-      <w:proofErr w:type="spellEnd"/>
-    </w:p>
-    <w:p>
-      <w:r>
-        <w:t xml:space="preserve">Build </w:t>
-      </w:r>
-      <w:proofErr w:type="spellStart"/>
-      <w:r>
-        <w:t>Params</w:t>
-      </w:r>
-      <w:proofErr w:type="spellEnd"/>
-      <w:r>
-        <w:t>:</w:t>
-      </w:r>
-    </w:p>
-    <w:p>
-      <w:pPr>
-        <w:ind w:left="720"/>
-      </w:pPr>
-      <w:r>
-        <w:t>DEV: -</w:t>
-      </w:r>
-      <w:proofErr w:type="spellStart"/>
-      <w:r>
-        <w:t>Pdev</w:t>
-      </w:r>
-      <w:proofErr w:type="spellEnd"/>
-    </w:p>
-    <w:p>
-      <w:pPr>
-        <w:ind w:left="720"/>
-      </w:pPr>
-      <w:r>
-        <w:t>UAT: -</w:t>
-      </w:r>
-      <w:proofErr w:type="spellStart"/>
-      <w:r>
-        <w:t>Ppreprod</w:t>
-      </w:r>
-      <w:proofErr w:type="spellEnd"/>
-    </w:p>
-    <w:p>
-      <w:pPr>
-        <w:ind w:left="720"/>
-      </w:pPr>
-      <w:r>
-        <w:t>Production: -</w:t>
-      </w:r>
-      <w:proofErr w:type="spellStart"/>
-      <w:r>
-        <w:t>Pprod</w:t>
-      </w:r>
-      <w:proofErr w:type="spellEnd"/>
+        <w:t>DEV: ncif-hpcdm-svc</w:t>
+      </w:r>
+    </w:p>
+    <w:p>
+      <w:pPr>
+        <w:ind w:left="720"/>
+      </w:pPr>
+      <w:r>
+        <w:t>UAT: ncif-hpcdm-svc</w:t>
+      </w:r>
+    </w:p>
+    <w:p>
+      <w:pPr>
+        <w:ind w:left="720"/>
+      </w:pPr>
+      <w:r>
+        <w:t>Production: ncifhpcdmsvcp</w:t>
+      </w:r>
+    </w:p>
+    <w:p>
+      <w:r>
+        <w:t>Build Params:</w:t>
+      </w:r>
+    </w:p>
+    <w:p>
+      <w:pPr>
+        <w:ind w:left="720"/>
+      </w:pPr>
+      <w:r>
+        <w:t>DEV: -Pdev</w:t>
+      </w:r>
+    </w:p>
+    <w:p>
+      <w:pPr>
+        <w:ind w:left="720"/>
+      </w:pPr>
+      <w:r>
+        <w:t>UAT: -Ppreprod</w:t>
+      </w:r>
+    </w:p>
+    <w:p>
+      <w:pPr>
+        <w:ind w:left="720"/>
+      </w:pPr>
+      <w:r>
+        <w:t>Production: -Pprod</w:t>
+      </w:r>
     </w:p>
     <w:p>
       <w:r>
@@ -304,29 +266,8 @@
       <w:r>
         <w:t xml:space="preserve">Backup: </w:t>
       </w:r>
-      <w:proofErr w:type="spellStart"/>
-      <w:r>
-        <w:t>fr</w:t>
-      </w:r>
-      <w:proofErr w:type="spellEnd"/>
-      <w:r>
-        <w:t>-s-</w:t>
-      </w:r>
-      <w:proofErr w:type="spellStart"/>
-      <w:r>
-        <w:t>hpcdm</w:t>
-      </w:r>
-      <w:proofErr w:type="spellEnd"/>
-      <w:r>
-        <w:t>-</w:t>
-      </w:r>
-      <w:proofErr w:type="spellStart"/>
-      <w:r>
-        <w:t>gp</w:t>
-      </w:r>
-      <w:proofErr w:type="spellEnd"/>
-      <w:r>
-        <w:t>-p</w:t>
+      <w:r>
+        <w:t>fr-s-hpcdm-gp-p</w:t>
       </w:r>
     </w:p>
     <w:p>
@@ -414,60 +355,37 @@
         <w:ind w:left="720"/>
       </w:pPr>
       <w:bookmarkStart w:id="0" w:name="_Hlk500765810"/>
-      <w:proofErr w:type="spellStart"/>
-      <w:r>
-        <w:t>ssh</w:t>
-      </w:r>
-      <w:proofErr w:type="spellEnd"/>
-      <w:r>
-        <w:t xml:space="preserve"> &lt;Web Server&gt;</w:t>
-      </w:r>
-    </w:p>
-    <w:p>
-      <w:pPr>
-        <w:ind w:left="720"/>
-      </w:pPr>
-      <w:proofErr w:type="spellStart"/>
-      <w:r>
-        <w:t>sudo</w:t>
-      </w:r>
-      <w:proofErr w:type="spellEnd"/>
+      <w:r>
+        <w:t>ssh &lt;Web Server&gt;</w:t>
+      </w:r>
+    </w:p>
+    <w:p>
+      <w:pPr>
+        <w:ind w:left="720"/>
+      </w:pPr>
+      <w:r>
+        <w:t>sudo su</w:t>
+      </w:r>
+    </w:p>
+    <w:bookmarkEnd w:id="0"/>
+    <w:p>
+      <w:pPr>
+        <w:ind w:left="720"/>
+      </w:pPr>
+      <w:r>
+        <w:t>Go</w:t>
+      </w:r>
       <w:r>
         <w:t xml:space="preserve"> </w:t>
       </w:r>
-      <w:proofErr w:type="spellStart"/>
-      <w:r>
-        <w:t>su</w:t>
-      </w:r>
-      <w:proofErr w:type="spellEnd"/>
-    </w:p>
-    <w:bookmarkEnd w:id="0"/>
-    <w:p>
-      <w:pPr>
-        <w:ind w:left="720"/>
-      </w:pPr>
-      <w:r>
-        <w:t>Go</w:t>
-      </w:r>
-      <w:r>
-        <w:t xml:space="preserve"> </w:t>
-      </w:r>
       <w:r>
         <w:t xml:space="preserve">to </w:t>
       </w:r>
       <w:r>
-        <w:t>/opt/apache-tomcat-</w:t>
-      </w:r>
-      <w:proofErr w:type="gramStart"/>
-      <w:r>
-        <w:t>8.</w:t>
-      </w:r>
-      <w:r>
-        <w:t>&lt;</w:t>
-      </w:r>
-      <w:proofErr w:type="gramEnd"/>
-      <w:r>
-        <w:t>x&gt;</w:t>
+        <w:t>/opt/apache-tomcat-8.</w:t>
+      </w:r>
+      <w:r>
+        <w:t>&lt;x&gt;</w:t>
       </w:r>
       <w:r>
         <w:t>.42</w:t>
@@ -476,14 +394,7 @@
     <w:p>
       <w:r>
         <w:tab/>
-      </w:r>
-      <w:proofErr w:type="gramStart"/>
-      <w:r>
-        <w:t>./</w:t>
-      </w:r>
-      <w:proofErr w:type="gramEnd"/>
-      <w:r>
-        <w:t>bin/Catalina stop</w:t>
+        <w:t>./bin/Catalina stop</w:t>
       </w:r>
     </w:p>
     <w:p>
@@ -503,44 +414,24 @@
       <w:pPr>
         <w:pStyle w:val="ListParagraph"/>
       </w:pPr>
-      <w:proofErr w:type="spellStart"/>
-      <w:r>
-        <w:t>ssh</w:t>
-      </w:r>
-      <w:proofErr w:type="spellEnd"/>
-      <w:r>
-        <w:t xml:space="preserve"> &lt;API Server&gt;</w:t>
-      </w:r>
-    </w:p>
-    <w:p>
-      <w:pPr>
-        <w:pStyle w:val="ListParagraph"/>
-      </w:pPr>
-      <w:proofErr w:type="spellStart"/>
-      <w:r>
-        <w:t>sudo</w:t>
-      </w:r>
-      <w:proofErr w:type="spellEnd"/>
-      <w:r>
-        <w:t xml:space="preserve"> </w:t>
-      </w:r>
-      <w:proofErr w:type="spellStart"/>
-      <w:r>
-        <w:t>su</w:t>
-      </w:r>
-      <w:proofErr w:type="spellEnd"/>
+      <w:r>
+        <w:t>ssh &lt;API Server&gt;</w:t>
+      </w:r>
+    </w:p>
+    <w:p>
+      <w:pPr>
+        <w:pStyle w:val="ListParagraph"/>
+      </w:pPr>
+      <w:r>
+        <w:t>sudo su</w:t>
+      </w:r>
     </w:p>
     <w:p>
       <w:pPr>
         <w:ind w:firstLine="720"/>
       </w:pPr>
-      <w:proofErr w:type="spellStart"/>
-      <w:r>
-        <w:t>su</w:t>
-      </w:r>
-      <w:proofErr w:type="spellEnd"/>
-      <w:r>
-        <w:t xml:space="preserve"> &lt;Service User account&gt;</w:t>
+      <w:r>
+        <w:t>su &lt;Service User account&gt;</w:t>
       </w:r>
     </w:p>
     <w:p>
@@ -555,13 +446,8 @@
       <w:pPr>
         <w:ind w:firstLine="720"/>
       </w:pPr>
-      <w:proofErr w:type="gramStart"/>
-      <w:r>
-        <w:t>./</w:t>
-      </w:r>
-      <w:proofErr w:type="gramEnd"/>
-      <w:r>
-        <w:t>bin/stop</w:t>
+      <w:r>
+        <w:t>./bin/stop</w:t>
       </w:r>
     </w:p>
     <w:p>
@@ -587,281 +473,97 @@
         <w:rPr>
           <w:b/>
         </w:rPr>
-        <w:t>Copy &lt;HPC_DME_HOME&gt;/</w:t>
-      </w:r>
-      <w:proofErr w:type="spellStart"/>
-      <w:r>
+        <w:t>Copy &lt;HPC_DME_HOME&gt;/src/hpc-server/hpc-features/src/main/resources/ hpc-server-&lt;Env&gt;.properties to a backup location</w:t>
+      </w:r>
+    </w:p>
+    <w:p>
+      <w:pPr>
+        <w:pStyle w:val="ListParagraph"/>
+      </w:pPr>
+    </w:p>
+    <w:p>
+      <w:pPr>
+        <w:ind w:left="720"/>
+      </w:pPr>
+      <w:r>
+        <w:t>On The API Server:</w:t>
+      </w:r>
+    </w:p>
+    <w:p>
+      <w:pPr>
+        <w:ind w:left="720"/>
+      </w:pPr>
+      <w:r>
+        <w:t xml:space="preserve">cd </w:t>
+      </w:r>
+      <w:r>
+        <w:t>/opt/</w:t>
+      </w:r>
+      <w:r>
+        <w:t>&lt;HPC_DME_ROOT&gt;</w:t>
+      </w:r>
+      <w:r>
+        <w:t>/src</w:t>
+      </w:r>
+    </w:p>
+    <w:p>
+      <w:pPr>
+        <w:ind w:left="720"/>
+      </w:pPr>
+      <w:r>
+        <w:t>git status – Make sure no untracked changes</w:t>
+      </w:r>
+    </w:p>
+    <w:p>
+      <w:pPr>
+        <w:ind w:left="720"/>
+      </w:pPr>
+      <w:r>
+        <w:t>git pull</w:t>
+      </w:r>
+    </w:p>
+    <w:p>
+      <w:pPr>
+        <w:ind w:left="720"/>
+      </w:pPr>
+      <w:r>
+        <w:t>git re</w:t>
+      </w:r>
+      <w:r>
+        <w:t>set --hard origin/releases/1.6.0</w:t>
+      </w:r>
+    </w:p>
+    <w:p>
+      <w:pPr>
+        <w:ind w:left="720"/>
+      </w:pPr>
+      <w:r>
+        <w:t>git</w:t>
+      </w:r>
+      <w:r>
+        <w:t xml:space="preserve"> checkout releases/1.6</w:t>
+      </w:r>
+      <w:r>
+        <w:t>.0</w:t>
+      </w:r>
+    </w:p>
+    <w:p>
+      <w:pPr>
+        <w:ind w:left="720"/>
+      </w:pPr>
+    </w:p>
+    <w:p>
+      <w:pPr>
+        <w:ind w:left="720"/>
         <w:rPr>
           <w:b/>
         </w:rPr>
-        <w:t>src</w:t>
-      </w:r>
-      <w:proofErr w:type="spellEnd"/>
+      </w:pPr>
       <w:r>
         <w:rPr>
           <w:b/>
         </w:rPr>
-        <w:t>/</w:t>
-      </w:r>
-      <w:proofErr w:type="spellStart"/>
-      <w:r>
-        <w:rPr>
-          <w:b/>
-        </w:rPr>
-        <w:t>hpc</w:t>
-      </w:r>
-      <w:proofErr w:type="spellEnd"/>
-      <w:r>
-        <w:rPr>
-          <w:b/>
-        </w:rPr>
-        <w:t>-server/</w:t>
-      </w:r>
-      <w:proofErr w:type="spellStart"/>
-      <w:r>
-        <w:rPr>
-          <w:b/>
-        </w:rPr>
-        <w:t>hpc</w:t>
-      </w:r>
-      <w:proofErr w:type="spellEnd"/>
-      <w:r>
-        <w:rPr>
-          <w:b/>
-        </w:rPr>
-        <w:t>-features/</w:t>
-      </w:r>
-      <w:proofErr w:type="spellStart"/>
-      <w:r>
-        <w:rPr>
-          <w:b/>
-        </w:rPr>
-        <w:t>src</w:t>
-      </w:r>
-      <w:proofErr w:type="spellEnd"/>
-      <w:r>
-        <w:rPr>
-          <w:b/>
-        </w:rPr>
-        <w:t xml:space="preserve">/main/resources/ </w:t>
-      </w:r>
-      <w:proofErr w:type="spellStart"/>
-      <w:r>
-        <w:rPr>
-          <w:b/>
-        </w:rPr>
-        <w:t>hpc</w:t>
-      </w:r>
-      <w:proofErr w:type="spellEnd"/>
-      <w:r>
-        <w:rPr>
-          <w:b/>
-        </w:rPr>
-        <w:t>-server-&lt;</w:t>
-      </w:r>
-      <w:proofErr w:type="spellStart"/>
-      <w:r>
-        <w:rPr>
-          <w:b/>
-        </w:rPr>
-        <w:t>Env</w:t>
-      </w:r>
-      <w:proofErr w:type="spellEnd"/>
-      <w:r>
-        <w:rPr>
-          <w:b/>
-        </w:rPr>
-        <w:t>&gt;.properties to a backup location</w:t>
-      </w:r>
-    </w:p>
-    <w:p>
-      <w:pPr>
-        <w:pStyle w:val="ListParagraph"/>
-      </w:pPr>
-    </w:p>
-    <w:p>
-      <w:pPr>
-        <w:ind w:left="720"/>
-      </w:pPr>
-      <w:r>
-        <w:t xml:space="preserve">On </w:t>
-      </w:r>
-      <w:proofErr w:type="gramStart"/>
-      <w:r>
-        <w:t>The</w:t>
-      </w:r>
-      <w:proofErr w:type="gramEnd"/>
-      <w:r>
-        <w:t xml:space="preserve"> API Server:</w:t>
-      </w:r>
-    </w:p>
-    <w:p>
-      <w:pPr>
-        <w:ind w:left="720"/>
-      </w:pPr>
-      <w:r>
-        <w:t xml:space="preserve">cd </w:t>
-      </w:r>
-      <w:r>
-        <w:t>/opt/</w:t>
-      </w:r>
-      <w:r>
-        <w:t>&lt;HPC_DME_ROOT&gt;</w:t>
-      </w:r>
-      <w:r>
-        <w:t>/</w:t>
-      </w:r>
-      <w:proofErr w:type="spellStart"/>
-      <w:r>
-        <w:t>src</w:t>
-      </w:r>
-      <w:proofErr w:type="spellEnd"/>
-    </w:p>
-    <w:p>
-      <w:pPr>
-        <w:ind w:left="720"/>
-      </w:pPr>
-      <w:r>
-        <w:t>git status – Make sure no untracked changes</w:t>
-      </w:r>
-    </w:p>
-    <w:p>
-      <w:pPr>
-        <w:ind w:left="720"/>
-      </w:pPr>
-      <w:r>
-        <w:t xml:space="preserve">git </w:t>
-      </w:r>
-      <w:proofErr w:type="gramStart"/>
-      <w:r>
-        <w:t>pull</w:t>
-      </w:r>
-      <w:proofErr w:type="gramEnd"/>
-    </w:p>
-    <w:p>
-      <w:pPr>
-        <w:ind w:left="720"/>
-      </w:pPr>
-      <w:r>
-        <w:t>git</w:t>
-      </w:r>
-      <w:r>
-        <w:t xml:space="preserve"> checkout releases/1.6</w:t>
-      </w:r>
-      <w:r>
-        <w:t>.0</w:t>
-      </w:r>
-    </w:p>
-    <w:p>
-      <w:pPr>
-        <w:ind w:left="720"/>
-      </w:pPr>
-      <w:r>
-        <w:t>git re</w:t>
-      </w:r>
-      <w:r>
-        <w:t>set --hard origin/releases/1.6</w:t>
-      </w:r>
-      <w:r>
-        <w:t>.0</w:t>
-      </w:r>
-    </w:p>
-    <w:p>
-      <w:pPr>
-        <w:ind w:left="720"/>
-        <w:rPr>
-          <w:b/>
-        </w:rPr>
-      </w:pPr>
-      <w:r>
-        <w:rPr>
-          <w:b/>
-        </w:rPr>
-        <w:t>Set property values in &lt;HPC_DME_HOME&gt;/</w:t>
-      </w:r>
-      <w:proofErr w:type="spellStart"/>
-      <w:r>
-        <w:rPr>
-          <w:b/>
-        </w:rPr>
-        <w:t>src</w:t>
-      </w:r>
-      <w:proofErr w:type="spellEnd"/>
-      <w:r>
-        <w:rPr>
-          <w:b/>
-        </w:rPr>
-        <w:t>/</w:t>
-      </w:r>
-      <w:proofErr w:type="spellStart"/>
-      <w:r>
-        <w:rPr>
-          <w:b/>
-        </w:rPr>
-        <w:t>hpc</w:t>
-      </w:r>
-      <w:proofErr w:type="spellEnd"/>
-      <w:r>
-        <w:rPr>
-          <w:b/>
-        </w:rPr>
-        <w:t>-server/</w:t>
-      </w:r>
-      <w:proofErr w:type="spellStart"/>
-      <w:r>
-        <w:rPr>
-          <w:b/>
-        </w:rPr>
-        <w:t>hpc</w:t>
-      </w:r>
-      <w:proofErr w:type="spellEnd"/>
-      <w:r>
-        <w:rPr>
-          <w:b/>
-        </w:rPr>
-        <w:t>-features/</w:t>
-      </w:r>
-      <w:proofErr w:type="spellStart"/>
-      <w:r>
-        <w:rPr>
-          <w:b/>
-        </w:rPr>
-        <w:t>src</w:t>
-      </w:r>
-      <w:proofErr w:type="spellEnd"/>
-      <w:r>
-        <w:rPr>
-          <w:b/>
-        </w:rPr>
-        <w:t xml:space="preserve">/main/resources/ </w:t>
-      </w:r>
-      <w:proofErr w:type="spellStart"/>
-      <w:r>
-        <w:rPr>
-          <w:b/>
-        </w:rPr>
-        <w:t>hpc</w:t>
-      </w:r>
-      <w:proofErr w:type="spellEnd"/>
-      <w:r>
-        <w:rPr>
-          <w:b/>
-        </w:rPr>
-        <w:t>-server-&lt;</w:t>
-      </w:r>
-      <w:proofErr w:type="spellStart"/>
-      <w:r>
-        <w:rPr>
-          <w:b/>
-        </w:rPr>
-        <w:t>Env</w:t>
-      </w:r>
-      <w:proofErr w:type="spellEnd"/>
-      <w:r>
-        <w:rPr>
-          <w:b/>
-        </w:rPr>
-        <w:t>&gt;.properties from the backup file.</w:t>
+        <w:t>Set property values in &lt;HPC_DME_HOME&gt;/src/hpc-server/hpc-features/src/main/resources/ hpc-server-&lt;Env&gt;.properties from the backup file.</w:t>
       </w:r>
     </w:p>
     <w:p>
@@ -888,7 +590,6 @@
       <w:pPr>
         <w:ind w:left="720"/>
       </w:pPr>
-      <w:proofErr w:type="spellStart"/>
       <w:r>
         <w:rPr>
           <w:rFonts w:ascii="Consolas" w:eastAsia="Times New Roman" w:hAnsi="Consolas"/>
@@ -898,19 +599,7 @@
           <w:bdr w:val="none" w:sz="0" w:space="0" w:color="auto" w:frame="1"/>
           <w:shd w:val="clear" w:color="auto" w:fill="EFF0F1"/>
         </w:rPr>
-        <w:t>scp</w:t>
-      </w:r>
-      <w:proofErr w:type="spellEnd"/>
-      <w:r>
-        <w:rPr>
-          <w:rFonts w:ascii="Consolas" w:eastAsia="Times New Roman" w:hAnsi="Consolas"/>
-          <w:color w:val="242729"/>
-          <w:sz w:val="20"/>
-          <w:szCs w:val="20"/>
-          <w:bdr w:val="none" w:sz="0" w:space="0" w:color="auto" w:frame="1"/>
-          <w:shd w:val="clear" w:color="auto" w:fill="EFF0F1"/>
-        </w:rPr>
-        <w:t xml:space="preserve"> -r </w:t>
+        <w:t xml:space="preserve">scp -r </w:t>
       </w:r>
       <w:r>
         <w:t>/opt/</w:t>
@@ -951,31 +640,7 @@
             <w:bdr w:val="none" w:sz="0" w:space="0" w:color="auto" w:frame="1"/>
             <w:shd w:val="clear" w:color="auto" w:fill="EFF0F1"/>
           </w:rPr>
-          <w:t>&lt;</w:t>
-        </w:r>
-        <w:proofErr w:type="spellStart"/>
-        <w:r>
-          <w:rPr>
-            <w:rStyle w:val="Hyperlink"/>
-            <w:rFonts w:ascii="Consolas" w:eastAsia="Times New Roman" w:hAnsi="Consolas"/>
-            <w:sz w:val="20"/>
-            <w:szCs w:val="20"/>
-            <w:bdr w:val="none" w:sz="0" w:space="0" w:color="auto" w:frame="1"/>
-            <w:shd w:val="clear" w:color="auto" w:fill="EFF0F1"/>
-          </w:rPr>
-          <w:t>UserId</w:t>
-        </w:r>
-        <w:proofErr w:type="spellEnd"/>
-        <w:r>
-          <w:rPr>
-            <w:rStyle w:val="Hyperlink"/>
-            <w:rFonts w:ascii="Consolas" w:eastAsia="Times New Roman" w:hAnsi="Consolas"/>
-            <w:sz w:val="20"/>
-            <w:szCs w:val="20"/>
-            <w:bdr w:val="none" w:sz="0" w:space="0" w:color="auto" w:frame="1"/>
-            <w:shd w:val="clear" w:color="auto" w:fill="EFF0F1"/>
-          </w:rPr>
-          <w:t>&gt;</w:t>
+          <w:t>&lt;UserId&gt;</w:t>
         </w:r>
         <w:r>
           <w:rPr>
@@ -997,31 +662,7 @@
             <w:bdr w:val="none" w:sz="0" w:space="0" w:color="auto" w:frame="1"/>
             <w:shd w:val="clear" w:color="auto" w:fill="EFF0F1"/>
           </w:rPr>
-          <w:t>&lt;</w:t>
-        </w:r>
-        <w:proofErr w:type="spellStart"/>
-        <w:r>
-          <w:rPr>
-            <w:rStyle w:val="Hyperlink"/>
-            <w:rFonts w:ascii="Consolas" w:eastAsia="Times New Roman" w:hAnsi="Consolas"/>
-            <w:sz w:val="20"/>
-            <w:szCs w:val="20"/>
-            <w:bdr w:val="none" w:sz="0" w:space="0" w:color="auto" w:frame="1"/>
-            <w:shd w:val="clear" w:color="auto" w:fill="EFF0F1"/>
-          </w:rPr>
-          <w:t>UserId</w:t>
-        </w:r>
-        <w:proofErr w:type="spellEnd"/>
-        <w:r>
-          <w:rPr>
-            <w:rStyle w:val="Hyperlink"/>
-            <w:rFonts w:ascii="Consolas" w:eastAsia="Times New Roman" w:hAnsi="Consolas"/>
-            <w:sz w:val="20"/>
-            <w:szCs w:val="20"/>
-            <w:bdr w:val="none" w:sz="0" w:space="0" w:color="auto" w:frame="1"/>
-            <w:shd w:val="clear" w:color="auto" w:fill="EFF0F1"/>
-          </w:rPr>
-          <w:t>&gt;</w:t>
+          <w:t>&lt;UserId&gt;</w:t>
         </w:r>
         <w:r>
           <w:rPr>
@@ -1040,53 +681,28 @@
       <w:pPr>
         <w:ind w:left="720"/>
       </w:pPr>
-      <w:proofErr w:type="spellStart"/>
-      <w:r>
-        <w:t>ssh</w:t>
-      </w:r>
-      <w:proofErr w:type="spellEnd"/>
-      <w:r>
-        <w:t xml:space="preserve"> &lt;Database server&gt;</w:t>
-      </w:r>
-    </w:p>
-    <w:p>
-      <w:pPr>
-        <w:ind w:left="720"/>
-      </w:pPr>
-      <w:proofErr w:type="spellStart"/>
-      <w:r>
-        <w:t>sudo</w:t>
-      </w:r>
-      <w:proofErr w:type="spellEnd"/>
-      <w:r>
-        <w:t xml:space="preserve"> </w:t>
-      </w:r>
-      <w:proofErr w:type="spellStart"/>
-      <w:r>
-        <w:t>su</w:t>
-      </w:r>
-      <w:proofErr w:type="spellEnd"/>
+      <w:r>
+        <w:t>ssh &lt;Database server&gt;</w:t>
+      </w:r>
+    </w:p>
+    <w:p>
+      <w:pPr>
+        <w:ind w:left="720"/>
+      </w:pPr>
+      <w:r>
+        <w:t>sudo su</w:t>
+      </w:r>
     </w:p>
     <w:p>
       <w:pPr>
         <w:ind w:firstLine="720"/>
       </w:pPr>
-      <w:proofErr w:type="spellStart"/>
       <w:r>
         <w:t>s</w:t>
       </w:r>
       <w:r>
-        <w:t>u</w:t>
-      </w:r>
-      <w:proofErr w:type="spellEnd"/>
-      <w:r>
-        <w:t xml:space="preserve"> </w:t>
-      </w:r>
-      <w:proofErr w:type="spellStart"/>
-      <w:r>
-        <w:t>postgres</w:t>
-      </w:r>
-      <w:proofErr w:type="spellEnd"/>
+        <w:t>u postgres</w:t>
+      </w:r>
     </w:p>
     <w:p>
       <w:r>
@@ -1098,30 +714,12 @@
       <w:pPr>
         <w:ind w:left="720" w:firstLine="720"/>
       </w:pPr>
-      <w:proofErr w:type="spellStart"/>
       <w:r>
         <w:t>p</w:t>
       </w:r>
       <w:r>
-        <w:t>g_dump</w:t>
-      </w:r>
-      <w:proofErr w:type="spellEnd"/>
-      <w:r>
-        <w:t xml:space="preserve"> ICAT &gt; ICAT-&lt;</w:t>
-      </w:r>
-      <w:proofErr w:type="spellStart"/>
-      <w:r>
-        <w:t>DateTime</w:t>
-      </w:r>
-      <w:proofErr w:type="spellEnd"/>
-      <w:r>
-        <w:t>&gt;.</w:t>
-      </w:r>
-      <w:proofErr w:type="spellStart"/>
-      <w:r>
-        <w:t>sql</w:t>
-      </w:r>
-      <w:proofErr w:type="spellEnd"/>
+        <w:t>g_dump ICAT &gt; ICAT-&lt;DateTime&gt;.sql</w:t>
+      </w:r>
     </w:p>
     <w:p>
       <w:r>
@@ -1133,24 +731,11 @@
       <w:pPr>
         <w:ind w:left="720"/>
       </w:pPr>
-      <w:proofErr w:type="spellStart"/>
-      <w:r>
-        <w:t>psql</w:t>
-      </w:r>
-      <w:proofErr w:type="spellEnd"/>
-      <w:r>
-        <w:t xml:space="preserve"> -d ICAT -f </w:t>
-      </w:r>
-      <w:r>
-        <w:t>/home/&lt;</w:t>
-      </w:r>
-      <w:proofErr w:type="spellStart"/>
-      <w:r>
-        <w:t>UserId</w:t>
-      </w:r>
-      <w:proofErr w:type="spellEnd"/>
-      <w:r>
-        <w:t>&gt;</w:t>
+      <w:r>
+        <w:t xml:space="preserve">psql -d ICAT -f </w:t>
+      </w:r>
+      <w:r>
+        <w:t>/home/&lt;UserId&gt;</w:t>
       </w:r>
       <w:r>
         <w:t>/</w:t>
@@ -1159,13 +744,8 @@
         <w:t>hpc_release_1.6.0_main-</w:t>
       </w:r>
       <w:r>
-        <w:t>&lt;ENV&gt;.</w:t>
-      </w:r>
-      <w:proofErr w:type="spellStart"/>
-      <w:r>
-        <w:t>sql</w:t>
-      </w:r>
-      <w:proofErr w:type="spellEnd"/>
+        <w:t>&lt;ENV&gt;.sql</w:t>
+      </w:r>
     </w:p>
     <w:p>
       <w:pPr>
@@ -1182,40 +762,21 @@
         <w:ind w:firstLine="720"/>
       </w:pPr>
       <w:r>
-        <w:lastRenderedPageBreak/>
         <w:t xml:space="preserve">Open </w:t>
       </w:r>
-      <w:proofErr w:type="spellStart"/>
       <w:r>
         <w:t>hpc_update_file_size</w:t>
       </w:r>
       <w:r>
-        <w:t>.sql</w:t>
-      </w:r>
-      <w:proofErr w:type="spellEnd"/>
-      <w:r>
-        <w:t xml:space="preserve"> and run the SQL command and collect the output.</w:t>
+        <w:t>.sql and run the SQL command and collect the output.</w:t>
       </w:r>
     </w:p>
     <w:p>
       <w:pPr>
         <w:ind w:left="720" w:firstLine="720"/>
       </w:pPr>
-      <w:proofErr w:type="spellStart"/>
-      <w:r>
-        <w:t>psql</w:t>
-      </w:r>
-      <w:proofErr w:type="spellEnd"/>
-      <w:r>
-        <w:t xml:space="preserve"> -d ICAT -f </w:t>
-      </w:r>
-      <w:proofErr w:type="spellStart"/>
-      <w:r>
-        <w:t>hpc_update_file_size.sql</w:t>
-      </w:r>
-      <w:proofErr w:type="spellEnd"/>
-      <w:r>
-        <w:t xml:space="preserve"> &gt; files</w:t>
+      <w:r>
+        <w:t>psql -d ICAT -f hpc_update_file_size.sql &gt; files</w:t>
       </w:r>
       <w:r>
         <w:t>ize_paths</w:t>
@@ -1250,21 +811,8 @@
       <w:pPr>
         <w:ind w:left="1440"/>
       </w:pPr>
-      <w:proofErr w:type="spellStart"/>
-      <w:r>
-        <w:t>sed</w:t>
-      </w:r>
-      <w:proofErr w:type="spellEnd"/>
-      <w:r>
-        <w:t xml:space="preserve"> 's/^ *//g' filesize_paths.txt &gt; </w:t>
-      </w:r>
-      <w:proofErr w:type="gramStart"/>
-      <w:r>
-        <w:t>filesize_paths_t.txt  &amp;</w:t>
-      </w:r>
-      <w:proofErr w:type="gramEnd"/>
-      <w:r>
-        <w:t>&amp; mv filesize_paths_t.txt filesize_paths.txt</w:t>
+      <w:r>
+        <w:t>sed 's/^ *//g' filesize_paths.txt &gt; filesize_paths_t.txt  &amp;&amp; mv filesize_paths_t.txt filesize_paths.txt</w:t>
       </w:r>
     </w:p>
     <w:p>
@@ -1272,88 +820,31 @@
         <w:ind w:left="1440"/>
       </w:pPr>
       <w:r>
-        <w:t xml:space="preserve">tail -n +3 filesize_paths.txt | head -n -2 </w:t>
-      </w:r>
-      <w:proofErr w:type="gramStart"/>
-      <w:r>
-        <w:t>&gt;  filesize_paths_t.txt</w:t>
-      </w:r>
-      <w:proofErr w:type="gramEnd"/>
-      <w:r>
-        <w:t xml:space="preserve"> &amp;&amp; mv filesize_paths_t.txt filesize_paths.txt</w:t>
+        <w:t>tail -n +3 filesize_paths.txt | head -n -2 &gt;  filesize_paths_t.txt &amp;&amp; mv filesize_paths_t.txt filesize_paths.txt</w:t>
       </w:r>
     </w:p>
     <w:p>
       <w:pPr>
         <w:ind w:left="1440"/>
       </w:pPr>
-      <w:proofErr w:type="spellStart"/>
-      <w:r>
-        <w:t>sed</w:t>
-      </w:r>
-      <w:proofErr w:type="spellEnd"/>
-      <w:r>
-        <w:t xml:space="preserve"> 's</w:t>
-      </w:r>
-      <w:proofErr w:type="gramStart"/>
-      <w:r>
-        <w:t>/.*</w:t>
-      </w:r>
-      <w:proofErr w:type="gramEnd"/>
-      <w:r>
-        <w:t>/"&amp;",/' filesize_paths.txt &gt;  filesize_paths_t.txt &amp;&amp; mv filesize_paths_t.txt filesize_paths.txt</w:t>
+      <w:r>
+        <w:t>sed 's/.*/"&amp;",/' filesize_paths.txt &gt;  filesize_paths_t.txt &amp;&amp; mv filesize_paths_t.txt filesize_paths.txt</w:t>
       </w:r>
     </w:p>
     <w:p>
       <w:pPr>
         <w:ind w:left="720" w:firstLine="720"/>
       </w:pPr>
-      <w:proofErr w:type="spellStart"/>
-      <w:proofErr w:type="gramStart"/>
-      <w:r>
-        <w:t>sed</w:t>
-      </w:r>
-      <w:proofErr w:type="spellEnd"/>
-      <w:r>
-        <w:t xml:space="preserve">  -</w:t>
-      </w:r>
-      <w:proofErr w:type="spellStart"/>
-      <w:proofErr w:type="gramEnd"/>
-      <w:r>
-        <w:t>i</w:t>
-      </w:r>
-      <w:proofErr w:type="spellEnd"/>
-      <w:r>
-        <w:t xml:space="preserve"> '1i { "paths" : [' filesize_paths.txt</w:t>
+      <w:r>
+        <w:t>sed  -i '1i { "paths" : [' filesize_paths.txt</w:t>
       </w:r>
     </w:p>
     <w:p>
       <w:pPr>
         <w:ind w:left="720" w:firstLine="720"/>
       </w:pPr>
-      <w:proofErr w:type="spellStart"/>
-      <w:r>
-        <w:t>sed</w:t>
-      </w:r>
-      <w:proofErr w:type="spellEnd"/>
-      <w:r>
-        <w:t xml:space="preserve"> -</w:t>
-      </w:r>
-      <w:proofErr w:type="spellStart"/>
-      <w:r>
-        <w:t>i</w:t>
-      </w:r>
-      <w:proofErr w:type="spellEnd"/>
-      <w:r>
-        <w:t xml:space="preserve"> -e "\$a</w:t>
-      </w:r>
-      <w:proofErr w:type="gramStart"/>
-      <w:r>
-        <w:t>] }</w:t>
-      </w:r>
-      <w:proofErr w:type="gramEnd"/>
-      <w:r>
-        <w:t>" filesize_paths.txt</w:t>
+      <w:r>
+        <w:t>sed -i -e "\$a] }" filesize_paths.txt</w:t>
       </w:r>
     </w:p>
     <w:p>
@@ -1363,37 +854,32 @@
     </w:p>
     <w:p>
       <w:pPr>
-        <w:ind w:firstLine="720"/>
+        <w:ind w:left="1080"/>
+      </w:pPr>
+      <w:r>
+        <w:t xml:space="preserve">4.1 </w:t>
+      </w:r>
+    </w:p>
+    <w:p>
+      <w:pPr>
+        <w:ind w:left="1440"/>
       </w:pPr>
       <w:r>
         <w:t xml:space="preserve">Run following curl command to </w:t>
       </w:r>
       <w:r>
-        <w:t>update “</w:t>
-      </w:r>
-      <w:proofErr w:type="spellStart"/>
-      <w:r>
-        <w:t>file_size</w:t>
-      </w:r>
-      <w:proofErr w:type="spellEnd"/>
-      <w:r>
-        <w:t>” system metadata attribute</w:t>
-      </w:r>
-    </w:p>
-    <w:p>
-      <w:pPr>
-        <w:ind w:left="1080"/>
-      </w:pPr>
-      <w:r>
-        <w:t xml:space="preserve">curl -k -H "Content-Type: application/json" --user </w:t>
-      </w:r>
-      <w:proofErr w:type="spellStart"/>
-      <w:r>
-        <w:t>konkapv</w:t>
-      </w:r>
-      <w:proofErr w:type="spellEnd"/>
-      <w:r>
-        <w:t xml:space="preserve"> -X POST -d @filesize_paths.txt https://&lt;hpcdme-server&gt;:7738/hpc-server/fileSize</w:t>
+        <w:t>update “file_size” system metadata attribute</w:t>
+      </w:r>
+      <w:r>
+        <w:t xml:space="preserve"> after starting API Server</w:t>
+      </w:r>
+    </w:p>
+    <w:p>
+      <w:pPr>
+        <w:ind w:left="1440"/>
+      </w:pPr>
+      <w:r>
+        <w:t>curl -k -H "Content-Type: application/json" --user konkapv -X POST -d @filesize_paths.txt https://&lt;hpcdme-server&gt;:7738/hpc-server/fileSize</w:t>
       </w:r>
     </w:p>
     <w:p>
@@ -1418,30 +904,15 @@
         <w:ind w:left="720"/>
       </w:pPr>
       <w:r>
-        <w:t xml:space="preserve">On </w:t>
-      </w:r>
-      <w:bookmarkStart w:id="1" w:name="_GoBack"/>
-      <w:bookmarkEnd w:id="1"/>
-      <w:proofErr w:type="gramStart"/>
-      <w:r>
-        <w:t>The</w:t>
-      </w:r>
-      <w:proofErr w:type="gramEnd"/>
-      <w:r>
-        <w:t xml:space="preserve"> API Server:</w:t>
-      </w:r>
-    </w:p>
-    <w:p>
-      <w:pPr>
-        <w:ind w:left="720"/>
-      </w:pPr>
-      <w:proofErr w:type="spellStart"/>
-      <w:r>
-        <w:t>su</w:t>
-      </w:r>
-      <w:proofErr w:type="spellEnd"/>
-      <w:r>
-        <w:t xml:space="preserve"> &lt;Service User account&gt;</w:t>
+        <w:t>On The API Server:</w:t>
+      </w:r>
+    </w:p>
+    <w:p>
+      <w:pPr>
+        <w:ind w:left="720"/>
+      </w:pPr>
+      <w:r>
+        <w:t>su &lt;Service User account&gt;</w:t>
       </w:r>
     </w:p>
     <w:p>
@@ -1461,104 +932,60 @@
         <w:t>&lt;HPC_DME_ROOT&gt;</w:t>
       </w:r>
       <w:r>
+        <w:t>/src</w:t>
+      </w:r>
+    </w:p>
+    <w:p>
+      <w:pPr>
+        <w:ind w:left="720"/>
+      </w:pPr>
+      <w:r>
+        <w:t>mvn clean install -P</w:t>
+      </w:r>
+      <w:r>
+        <w:t>&lt;Env&gt;</w:t>
+      </w:r>
+    </w:p>
+    <w:p>
+      <w:pPr>
+        <w:ind w:left="720"/>
+      </w:pPr>
+    </w:p>
+    <w:p>
+      <w:pPr>
+        <w:ind w:left="720"/>
+      </w:pPr>
+      <w:r>
+        <w:t>cd /</w:t>
+      </w:r>
+      <w:r>
+        <w:t>opt</w:t>
+      </w:r>
+      <w:r>
         <w:t>/</w:t>
       </w:r>
-      <w:proofErr w:type="spellStart"/>
-      <w:r>
-        <w:t>src</w:t>
-      </w:r>
-      <w:proofErr w:type="spellEnd"/>
-    </w:p>
-    <w:p>
-      <w:pPr>
-        <w:ind w:left="720"/>
-      </w:pPr>
-      <w:proofErr w:type="spellStart"/>
-      <w:r>
-        <w:t>mvn</w:t>
-      </w:r>
-      <w:proofErr w:type="spellEnd"/>
-      <w:r>
-        <w:t xml:space="preserve"> clean install -P</w:t>
-      </w:r>
-      <w:r>
-        <w:t>&lt;</w:t>
-      </w:r>
-      <w:proofErr w:type="spellStart"/>
-      <w:r>
-        <w:t>Env</w:t>
-      </w:r>
-      <w:proofErr w:type="spellEnd"/>
-      <w:r>
-        <w:t>&gt;</w:t>
-      </w:r>
-    </w:p>
-    <w:p>
-      <w:pPr>
-        <w:ind w:left="720"/>
-      </w:pPr>
-    </w:p>
-    <w:p>
-      <w:pPr>
-        <w:ind w:left="720"/>
-      </w:pPr>
-      <w:r>
-        <w:t>cd /</w:t>
-      </w:r>
-      <w:r>
-        <w:t>opt</w:t>
-      </w:r>
-      <w:r>
-        <w:t>/</w:t>
-      </w:r>
       <w:r>
         <w:t>&lt;HPC_DME_ROOT&gt;</w:t>
       </w:r>
       <w:r>
-        <w:t>/</w:t>
-      </w:r>
-      <w:proofErr w:type="spellStart"/>
-      <w:r>
-        <w:t>src</w:t>
-      </w:r>
-      <w:proofErr w:type="spellEnd"/>
+        <w:t>/src</w:t>
+      </w:r>
       <w:r>
         <w:t xml:space="preserve"> </w:t>
       </w:r>
       <w:r>
-        <w:t>/</w:t>
-      </w:r>
-      <w:proofErr w:type="spellStart"/>
-      <w:r>
-        <w:t>hpc</w:t>
-      </w:r>
-      <w:proofErr w:type="spellEnd"/>
-      <w:r>
-        <w:t>-web</w:t>
-      </w:r>
-    </w:p>
-    <w:p>
-      <w:pPr>
-        <w:ind w:left="720"/>
-      </w:pPr>
-      <w:proofErr w:type="spellStart"/>
-      <w:r>
-        <w:t>mvn</w:t>
-      </w:r>
-      <w:proofErr w:type="spellEnd"/>
-      <w:r>
-        <w:t xml:space="preserve"> clean install</w:t>
-      </w:r>
-      <w:r>
-        <w:t xml:space="preserve"> -P&lt;</w:t>
-      </w:r>
-      <w:proofErr w:type="spellStart"/>
-      <w:r>
-        <w:t>Env</w:t>
-      </w:r>
-      <w:proofErr w:type="spellEnd"/>
-      <w:r>
-        <w:t>&gt;</w:t>
+        <w:t>/hpc-web</w:t>
+      </w:r>
+    </w:p>
+    <w:p>
+      <w:pPr>
+        <w:ind w:left="720"/>
+      </w:pPr>
+      <w:r>
+        <w:t>mvn clean install</w:t>
+      </w:r>
+      <w:r>
+        <w:t xml:space="preserve"> -P&lt;Env&gt;</w:t>
       </w:r>
     </w:p>
     <w:p>
@@ -1593,7 +1020,6 @@
           <w:shd w:val="clear" w:color="auto" w:fill="EFF0F1"/>
         </w:rPr>
       </w:pPr>
-      <w:proofErr w:type="spellStart"/>
       <w:r>
         <w:rPr>
           <w:rFonts w:ascii="Consolas" w:eastAsia="Times New Roman" w:hAnsi="Consolas"/>
@@ -1603,19 +1029,7 @@
           <w:bdr w:val="none" w:sz="0" w:space="0" w:color="auto" w:frame="1"/>
           <w:shd w:val="clear" w:color="auto" w:fill="EFF0F1"/>
         </w:rPr>
-        <w:t>scp</w:t>
-      </w:r>
-      <w:proofErr w:type="spellEnd"/>
-      <w:r>
-        <w:rPr>
-          <w:rFonts w:ascii="Consolas" w:eastAsia="Times New Roman" w:hAnsi="Consolas"/>
-          <w:color w:val="242729"/>
-          <w:sz w:val="20"/>
-          <w:szCs w:val="20"/>
-          <w:bdr w:val="none" w:sz="0" w:space="0" w:color="auto" w:frame="1"/>
-          <w:shd w:val="clear" w:color="auto" w:fill="EFF0F1"/>
-        </w:rPr>
-        <w:t xml:space="preserve"> -r hpc-web-1.6.0</w:t>
+        <w:t>scp -r hpc-web-1.6.0</w:t>
       </w:r>
       <w:r>
         <w:rPr>
@@ -1638,31 +1052,7 @@
             <w:bdr w:val="none" w:sz="0" w:space="0" w:color="auto" w:frame="1"/>
             <w:shd w:val="clear" w:color="auto" w:fill="EFF0F1"/>
           </w:rPr>
-          <w:t>&lt;</w:t>
-        </w:r>
-        <w:proofErr w:type="spellStart"/>
-        <w:r>
-          <w:rPr>
-            <w:rStyle w:val="Hyperlink"/>
-            <w:rFonts w:ascii="Consolas" w:eastAsia="Times New Roman" w:hAnsi="Consolas"/>
-            <w:sz w:val="20"/>
-            <w:szCs w:val="20"/>
-            <w:bdr w:val="none" w:sz="0" w:space="0" w:color="auto" w:frame="1"/>
-            <w:shd w:val="clear" w:color="auto" w:fill="EFF0F1"/>
-          </w:rPr>
-          <w:t>UserId</w:t>
-        </w:r>
-        <w:proofErr w:type="spellEnd"/>
-        <w:r>
-          <w:rPr>
-            <w:rStyle w:val="Hyperlink"/>
-            <w:rFonts w:ascii="Consolas" w:eastAsia="Times New Roman" w:hAnsi="Consolas"/>
-            <w:sz w:val="20"/>
-            <w:szCs w:val="20"/>
-            <w:bdr w:val="none" w:sz="0" w:space="0" w:color="auto" w:frame="1"/>
-            <w:shd w:val="clear" w:color="auto" w:fill="EFF0F1"/>
-          </w:rPr>
-          <w:t>&gt;</w:t>
+          <w:t>&lt;UserId&gt;</w:t>
         </w:r>
         <w:r>
           <w:rPr>
@@ -1684,31 +1074,7 @@
             <w:bdr w:val="none" w:sz="0" w:space="0" w:color="auto" w:frame="1"/>
             <w:shd w:val="clear" w:color="auto" w:fill="EFF0F1"/>
           </w:rPr>
-          <w:t>&lt;</w:t>
-        </w:r>
-        <w:proofErr w:type="spellStart"/>
-        <w:r>
-          <w:rPr>
-            <w:rStyle w:val="Hyperlink"/>
-            <w:rFonts w:ascii="Consolas" w:eastAsia="Times New Roman" w:hAnsi="Consolas"/>
-            <w:sz w:val="20"/>
-            <w:szCs w:val="20"/>
-            <w:bdr w:val="none" w:sz="0" w:space="0" w:color="auto" w:frame="1"/>
-            <w:shd w:val="clear" w:color="auto" w:fill="EFF0F1"/>
-          </w:rPr>
-          <w:t>UserId</w:t>
-        </w:r>
-        <w:proofErr w:type="spellEnd"/>
-        <w:r>
-          <w:rPr>
-            <w:rStyle w:val="Hyperlink"/>
-            <w:rFonts w:ascii="Consolas" w:eastAsia="Times New Roman" w:hAnsi="Consolas"/>
-            <w:sz w:val="20"/>
-            <w:szCs w:val="20"/>
-            <w:bdr w:val="none" w:sz="0" w:space="0" w:color="auto" w:frame="1"/>
-            <w:shd w:val="clear" w:color="auto" w:fill="EFF0F1"/>
-          </w:rPr>
-          <w:t>&gt;</w:t>
+          <w:t>&lt;UserId&gt;</w:t>
         </w:r>
         <w:r>
           <w:rPr>
@@ -1737,6 +1103,7 @@
         </w:numPr>
       </w:pPr>
       <w:r>
+        <w:lastRenderedPageBreak/>
         <w:t>Deploy API Server</w:t>
       </w:r>
     </w:p>
@@ -1787,14 +1154,8 @@
           <w:numId w:val="1"/>
         </w:numPr>
       </w:pPr>
-      <w:proofErr w:type="gramStart"/>
-      <w:r>
-        <w:lastRenderedPageBreak/>
-        <w:t>./</w:t>
-      </w:r>
-      <w:proofErr w:type="gramEnd"/>
-      <w:r>
-        <w:t>bin/stop</w:t>
+      <w:r>
+        <w:t>./bin/stop</w:t>
       </w:r>
     </w:p>
     <w:p>
@@ -1831,6 +1192,47 @@
       <w:pPr>
         <w:pStyle w:val="ListParagraph"/>
         <w:numPr>
+          <w:ilvl w:val="1"/>
+          <w:numId w:val="1"/>
+        </w:numPr>
+      </w:pPr>
+      <w:r>
+        <w:t xml:space="preserve">Run Step 4.1 </w:t>
+      </w:r>
+    </w:p>
+    <w:p>
+      <w:pPr>
+        <w:pStyle w:val="ListParagraph"/>
+        <w:numPr>
+          <w:ilvl w:val="1"/>
+          <w:numId w:val="1"/>
+        </w:numPr>
+      </w:pPr>
+      <w:r>
+        <w:t xml:space="preserve">Register Globus application accounts with HPC DME. These are the accounts created  in the </w:t>
+      </w:r>
+      <w:r>
+        <w:t>Pre-requisites</w:t>
+      </w:r>
+      <w:r>
+        <w:t xml:space="preserve"> step 3. Please refer to </w:t>
+      </w:r>
+      <w:r>
+        <w:t xml:space="preserve">System Admin guide </w:t>
+      </w:r>
+      <w:r>
+        <w:t>on how to</w:t>
+      </w:r>
+      <w:bookmarkStart w:id="1" w:name="_GoBack"/>
+      <w:bookmarkEnd w:id="1"/>
+      <w:r>
+        <w:t xml:space="preserve"> register system accounts.</w:t>
+      </w:r>
+    </w:p>
+    <w:p>
+      <w:pPr>
+        <w:pStyle w:val="ListParagraph"/>
+        <w:numPr>
           <w:ilvl w:val="0"/>
           <w:numId w:val="1"/>
         </w:numPr>
@@ -1842,20 +1244,8 @@
     <w:p>
       <w:r>
         <w:tab/>
-      </w:r>
-      <w:proofErr w:type="spellStart"/>
-      <w:r>
-        <w:t>sudo</w:t>
-      </w:r>
-      <w:proofErr w:type="spellEnd"/>
-      <w:r>
-        <w:t xml:space="preserve"> </w:t>
-      </w:r>
-      <w:proofErr w:type="spellStart"/>
-      <w:r>
-        <w:t>su</w:t>
-      </w:r>
-      <w:proofErr w:type="spellEnd"/>
+        <w:t>sudo su</w:t>
+      </w:r>
     </w:p>
     <w:p>
       <w:r>
@@ -1863,33 +1253,15 @@
         <w:t xml:space="preserve">cd </w:t>
       </w:r>
       <w:r>
-        <w:t>/opt/apache-tomcat-8.0.42/</w:t>
-      </w:r>
-      <w:proofErr w:type="spellStart"/>
-      <w:r>
-        <w:t>webapps</w:t>
-      </w:r>
-      <w:proofErr w:type="spellEnd"/>
+        <w:t>/opt/apache-tomcat-8.0.42/webapps</w:t>
+      </w:r>
     </w:p>
     <w:p>
       <w:pPr>
         <w:ind w:firstLine="720"/>
       </w:pPr>
-      <w:proofErr w:type="spellStart"/>
-      <w:r>
-        <w:t>rm</w:t>
-      </w:r>
-      <w:proofErr w:type="spellEnd"/>
-      <w:r>
-        <w:t xml:space="preserve"> -</w:t>
-      </w:r>
-      <w:proofErr w:type="spellStart"/>
-      <w:r>
-        <w:t>rf</w:t>
-      </w:r>
-      <w:proofErr w:type="spellEnd"/>
-      <w:r>
-        <w:t xml:space="preserve"> hpc-web-1.5</w:t>
+      <w:r>
+        <w:t>rm -rf hpc-web-1.5</w:t>
       </w:r>
       <w:r>
         <w:t>.0</w:t>
@@ -1899,13 +1271,8 @@
       <w:pPr>
         <w:ind w:firstLine="720"/>
       </w:pPr>
-      <w:proofErr w:type="spellStart"/>
-      <w:r>
-        <w:t>rm</w:t>
-      </w:r>
-      <w:proofErr w:type="spellEnd"/>
-      <w:r>
-        <w:t xml:space="preserve"> -f </w:t>
+      <w:r>
+        <w:t xml:space="preserve">rm -f </w:t>
       </w:r>
       <w:r>
         <w:t>hpc-web-1.5</w:t>
@@ -1918,24 +1285,11 @@
       <w:pPr>
         <w:ind w:left="720"/>
       </w:pPr>
-      <w:proofErr w:type="spellStart"/>
-      <w:r>
-        <w:t>cp</w:t>
-      </w:r>
-      <w:proofErr w:type="spellEnd"/>
-      <w:r>
-        <w:t xml:space="preserve"> </w:t>
-      </w:r>
-      <w:r>
-        <w:t>/home/&lt;</w:t>
-      </w:r>
-      <w:proofErr w:type="spellStart"/>
-      <w:r>
-        <w:t>UserId</w:t>
-      </w:r>
-      <w:proofErr w:type="spellEnd"/>
-      <w:r>
-        <w:t>&gt;/</w:t>
+      <w:r>
+        <w:t xml:space="preserve">cp </w:t>
+      </w:r>
+      <w:r>
+        <w:t>/home/&lt;UserId&gt;/</w:t>
       </w:r>
       <w:r>
         <w:rPr>
@@ -1963,13 +1317,8 @@
         <w:t xml:space="preserve"> </w:t>
       </w:r>
       <w:r>
-        <w:t>/opt/apache-tomcat-8.0.42/</w:t>
-      </w:r>
-      <w:proofErr w:type="spellStart"/>
-      <w:r>
-        <w:t>webapps</w:t>
-      </w:r>
-      <w:proofErr w:type="spellEnd"/>
+        <w:t>/opt/apache-tomcat-8.0.42/webapps</w:t>
+      </w:r>
       <w:r>
         <w:t>/</w:t>
       </w:r>
@@ -2004,15 +1353,7 @@
         <w:ind w:firstLine="720"/>
       </w:pPr>
       <w:r>
-        <w:t xml:space="preserve">vi </w:t>
-      </w:r>
-      <w:proofErr w:type="spellStart"/>
-      <w:r>
-        <w:t>conf</w:t>
-      </w:r>
-      <w:proofErr w:type="spellEnd"/>
-      <w:r>
-        <w:t>/server.xml</w:t>
+        <w:t>vi conf/server.xml</w:t>
       </w:r>
     </w:p>
     <w:p>
@@ -2023,15 +1364,7 @@
         <w:t>&lt;Contex</w:t>
       </w:r>
       <w:r>
-        <w:t xml:space="preserve">t path="" </w:t>
-      </w:r>
-      <w:proofErr w:type="spellStart"/>
-      <w:r>
-        <w:t>docBase</w:t>
-      </w:r>
-      <w:proofErr w:type="spellEnd"/>
-      <w:r>
-        <w:t>="hpc-web-1.6</w:t>
+        <w:t>t path="" docBase="hpc-web-1.6</w:t>
       </w:r>
       <w:r>
         <w:t>.0</w:t>

</xml_diff>